<commit_message>
Share CIT Nationwide Total history
I got the result.  Closing up.

All I need was to convert the tibble to dataframe for the current_df and it worked!
</commit_message>
<xml_diff>
--- a/job_market_data/groupings_sDiD_loop_output.docx
+++ b/job_market_data/groupings_sDiD_loop_output.docx
@@ -28,6 +28,735 @@
     <w:p>
       <w:r>
         <w:t>Nationwide Corporate income for a company doesn’t have to sum to 1.</w:t>
+      </w:r>
+    </w:p>
+    <w:p/>
+    <w:p>
+      <w:r>
+        <w:t>State: Iowa</w:t>
+      </w:r>
+    </w:p>
+    <w:p>
+      <w:r>
+        <w:t>Point estimate: 0.00</w:t>
+      </w:r>
+    </w:p>
+    <w:p>
+      <w:r>
+        <w:t>95% CI (-0.02, 0.02)</w:t>
+      </w:r>
+    </w:p>
+    <w:p>
+      <w:r>
+        <w:t>t-statistic: 0.06</w:t>
+      </w:r>
+    </w:p>
+    <w:p>
+      <w:r>
+        <w:t>p-value: 0.9551</w:t>
+      </w:r>
+    </w:p>
+    <w:p>
+      <w:r>
+        <w:t>State: Nebraska</w:t>
+      </w:r>
+    </w:p>
+    <w:p>
+      <w:r>
+        <w:t>Point estimate: -0.00</w:t>
+      </w:r>
+    </w:p>
+    <w:p>
+      <w:r>
+        <w:t>95% CI (-0.01, 0.01)</w:t>
+      </w:r>
+    </w:p>
+    <w:p>
+      <w:r>
+        <w:t>t-statistic: -0.09</w:t>
+      </w:r>
+    </w:p>
+    <w:p>
+      <w:r>
+        <w:t>p-value: 0.9304</w:t>
+      </w:r>
+    </w:p>
+    <w:p>
+      <w:r>
+        <w:t>State: Michigan</w:t>
+      </w:r>
+    </w:p>
+    <w:p>
+      <w:r>
+        <w:t>Point estimate: 0.01</w:t>
+      </w:r>
+    </w:p>
+    <w:p>
+      <w:r>
+        <w:t>95% CI (0.00, 0.01)</w:t>
+      </w:r>
+    </w:p>
+    <w:p>
+      <w:r>
+        <w:t>t-statistic: 2.40</w:t>
+      </w:r>
+    </w:p>
+    <w:p>
+      <w:r>
+        <w:t>p-value: 0.0166</w:t>
+      </w:r>
+    </w:p>
+    <w:p>
+      <w:r>
+        <w:t>State: Illinois</w:t>
+      </w:r>
+    </w:p>
+    <w:p>
+      <w:r>
+        <w:t>Point estimate: 0.01</w:t>
+      </w:r>
+    </w:p>
+    <w:p>
+      <w:r>
+        <w:t>95% CI (0.01, 0.02)</w:t>
+      </w:r>
+    </w:p>
+    <w:p>
+      <w:r>
+        <w:t>t-statistic: 4.53</w:t>
+      </w:r>
+    </w:p>
+    <w:p>
+      <w:r>
+        <w:t>p-value: 0.0000</w:t>
+      </w:r>
+    </w:p>
+    <w:p>
+      <w:r>
+        <w:t>State: Oregon</w:t>
+      </w:r>
+    </w:p>
+    <w:p>
+      <w:r>
+        <w:t>Point estimate: 0.00</w:t>
+      </w:r>
+    </w:p>
+    <w:p>
+      <w:r>
+        <w:t>95% CI (-0.01, 0.01)</w:t>
+      </w:r>
+    </w:p>
+    <w:p>
+      <w:r>
+        <w:t>t-statistic: 0.09</w:t>
+      </w:r>
+    </w:p>
+    <w:p>
+      <w:r>
+        <w:t>p-value: 0.9302</w:t>
+      </w:r>
+    </w:p>
+    <w:p>
+      <w:r>
+        <w:t>State: Georgia</w:t>
+      </w:r>
+    </w:p>
+    <w:p>
+      <w:r>
+        <w:t>Point estimate: -0.00</w:t>
+      </w:r>
+    </w:p>
+    <w:p>
+      <w:r>
+        <w:t>95% CI (-0.01, 0.00)</w:t>
+      </w:r>
+    </w:p>
+    <w:p>
+      <w:r>
+        <w:t>t-statistic: -1.07</w:t>
+      </w:r>
+    </w:p>
+    <w:p>
+      <w:r>
+        <w:t>p-value: 0.2856</w:t>
+      </w:r>
+    </w:p>
+    <w:p>
+      <w:r>
+        <w:t>State: Wisconsin</w:t>
+      </w:r>
+    </w:p>
+    <w:p>
+      <w:r>
+        <w:t>Point estimate: -0.00</w:t>
+      </w:r>
+    </w:p>
+    <w:p>
+      <w:r>
+        <w:t>95% CI (-0.01, 0.00)</w:t>
+      </w:r>
+    </w:p>
+    <w:p>
+      <w:r>
+        <w:t>t-statistic: -0.26</w:t>
+      </w:r>
+    </w:p>
+    <w:p>
+      <w:r>
+        <w:t>p-value: 0.7920</w:t>
+      </w:r>
+    </w:p>
+    <w:p>
+      <w:r>
+        <w:t>State: Arizona</w:t>
+      </w:r>
+    </w:p>
+    <w:p>
+      <w:r>
+        <w:t>Point estimate: 0.00</w:t>
+      </w:r>
+    </w:p>
+    <w:p>
+      <w:r>
+        <w:t>95% CI (-0.01, 0.01)</w:t>
+      </w:r>
+    </w:p>
+    <w:p>
+      <w:r>
+        <w:lastRenderedPageBreak/>
+        <w:t>t-statistic: 0.04</w:t>
+      </w:r>
+    </w:p>
+    <w:p>
+      <w:r>
+        <w:t>p-value: 0.9689</w:t>
+      </w:r>
+    </w:p>
+    <w:p>
+      <w:r>
+        <w:t>State: Indiana</w:t>
+      </w:r>
+    </w:p>
+    <w:p>
+      <w:r>
+        <w:t>Point estimate: -0.00</w:t>
+      </w:r>
+    </w:p>
+    <w:p>
+      <w:r>
+        <w:t>95% CI (-0.01, 0.00)</w:t>
+      </w:r>
+    </w:p>
+    <w:p>
+      <w:r>
+        <w:t>t-statistic: -0.98</w:t>
+      </w:r>
+    </w:p>
+    <w:p>
+      <w:r>
+        <w:t>p-value: 0.3251</w:t>
+      </w:r>
+    </w:p>
+    <w:p>
+      <w:r>
+        <w:t>State: Maine</w:t>
+      </w:r>
+    </w:p>
+    <w:p>
+      <w:r>
+        <w:t>Point estimate: -0.00</w:t>
+      </w:r>
+    </w:p>
+    <w:p>
+      <w:r>
+        <w:t>95% CI (-0.01, 0.01)</w:t>
+      </w:r>
+    </w:p>
+    <w:p>
+      <w:r>
+        <w:t>t-statistic: -0.26</w:t>
+      </w:r>
+    </w:p>
+    <w:p>
+      <w:r>
+        <w:t>p-value: 0.7944</w:t>
+      </w:r>
+    </w:p>
+    <w:p>
+      <w:r>
+        <w:t>State: Minnesota</w:t>
+      </w:r>
+    </w:p>
+    <w:p>
+      <w:r>
+        <w:t>Point estimate: -0.00</w:t>
+      </w:r>
+    </w:p>
+    <w:p>
+      <w:r>
+        <w:t>95% CI (-0.01, 0.01)</w:t>
+      </w:r>
+    </w:p>
+    <w:p>
+      <w:r>
+        <w:t>t-statistic: -0.57</w:t>
+      </w:r>
+    </w:p>
+    <w:p>
+      <w:r>
+        <w:t>p-value: 0.5683</w:t>
+      </w:r>
+    </w:p>
+    <w:p>
+      <w:r>
+        <w:t>State: Pennsylvania</w:t>
+      </w:r>
+    </w:p>
+    <w:p>
+      <w:r>
+        <w:t>Point estimate: -0.00</w:t>
+      </w:r>
+    </w:p>
+    <w:p>
+      <w:r>
+        <w:t>95% CI (-0.01, 0.01)</w:t>
+      </w:r>
+    </w:p>
+    <w:p>
+      <w:r>
+        <w:t>t-statistic: -0.73</w:t>
+      </w:r>
+    </w:p>
+    <w:p>
+      <w:r>
+        <w:t>p-value: 0.4683</w:t>
+      </w:r>
+    </w:p>
+    <w:p>
+      <w:r>
+        <w:t>State: South Carolina</w:t>
+      </w:r>
+    </w:p>
+    <w:p>
+      <w:r>
+        <w:t>Point estimate: -0.00</w:t>
+      </w:r>
+    </w:p>
+    <w:p>
+      <w:r>
+        <w:t>95% CI (-0.01, 0.01)</w:t>
+      </w:r>
+    </w:p>
+    <w:p>
+      <w:r>
+        <w:t>t-statistic: -0.44</w:t>
+      </w:r>
+    </w:p>
+    <w:p>
+      <w:r>
+        <w:t>p-value: 0.6599</w:t>
+      </w:r>
+    </w:p>
+    <w:p>
+      <w:r>
+        <w:t>State: Colorado</w:t>
+      </w:r>
+    </w:p>
+    <w:p>
+      <w:r>
+        <w:t>Point estimate: -0.00</w:t>
+      </w:r>
+    </w:p>
+    <w:p>
+      <w:r>
+        <w:t>95% CI (-0.01, 0.01)</w:t>
+      </w:r>
+    </w:p>
+    <w:p>
+      <w:r>
+        <w:t>t-statistic: -0.36</w:t>
+      </w:r>
+    </w:p>
+    <w:p>
+      <w:r>
+        <w:t>p-value: 0.7197</w:t>
+      </w:r>
+    </w:p>
+    <w:p>
+      <w:r>
+        <w:t>State: California</w:t>
+      </w:r>
+    </w:p>
+    <w:p>
+      <w:r>
+        <w:t>Point estimate: -0.04</w:t>
+      </w:r>
+    </w:p>
+    <w:p>
+      <w:r>
+        <w:t>95% CI (-0.04, -0.03)</w:t>
+      </w:r>
+    </w:p>
+    <w:p>
+      <w:r>
+        <w:t>t-statistic: -10.98</w:t>
+      </w:r>
+    </w:p>
+    <w:p>
+      <w:r>
+        <w:t>p-value: 0.0000</w:t>
+      </w:r>
+    </w:p>
+    <w:p>
+      <w:r>
+        <w:t>State: Utah</w:t>
+      </w:r>
+    </w:p>
+    <w:p>
+      <w:r>
+        <w:t>Point estimate: -0.00</w:t>
+      </w:r>
+    </w:p>
+    <w:p>
+      <w:r>
+        <w:t>95% CI (-0.01, 0.01)</w:t>
+      </w:r>
+    </w:p>
+    <w:p>
+      <w:r>
+        <w:t>t-statistic: -0.05</w:t>
+      </w:r>
+    </w:p>
+    <w:p>
+      <w:r>
+        <w:t>p-value: 0.9599</w:t>
+      </w:r>
+    </w:p>
+    <w:p>
+      <w:r>
+        <w:t>State: New Jersey</w:t>
+      </w:r>
+    </w:p>
+    <w:p>
+      <w:r>
+        <w:t>Point estimate: -0.00</w:t>
+      </w:r>
+    </w:p>
+    <w:p>
+      <w:r>
+        <w:lastRenderedPageBreak/>
+        <w:t>95% CI (-0.01, 0.01)</w:t>
+      </w:r>
+    </w:p>
+    <w:p>
+      <w:r>
+        <w:t>t-statistic: -0.13</w:t>
+      </w:r>
+    </w:p>
+    <w:p>
+      <w:r>
+        <w:t>p-value: 0.8984</w:t>
+      </w:r>
+    </w:p>
+    <w:p>
+      <w:r>
+        <w:t>State: New York</w:t>
+      </w:r>
+    </w:p>
+    <w:p>
+      <w:r>
+        <w:t>Point estimate: -0.01</w:t>
+      </w:r>
+    </w:p>
+    <w:p>
+      <w:r>
+        <w:t>95% CI (-0.02, -0.00)</w:t>
+      </w:r>
+    </w:p>
+    <w:p>
+      <w:r>
+        <w:t>t-statistic: -2.93</w:t>
+      </w:r>
+    </w:p>
+    <w:p>
+      <w:r>
+        <w:t>p-value: 0.0034</w:t>
+      </w:r>
+    </w:p>
+    <w:p>
+      <w:r>
+        <w:t>State: Rhode Island</w:t>
+      </w:r>
+    </w:p>
+    <w:p>
+      <w:r>
+        <w:t>Point estimate: 0.00</w:t>
+      </w:r>
+    </w:p>
+    <w:p>
+      <w:r>
+        <w:t>95% CI (-0.01, 0.01)</w:t>
+      </w:r>
+    </w:p>
+    <w:p>
+      <w:r>
+        <w:t>t-statistic: 0.06</w:t>
+      </w:r>
+    </w:p>
+    <w:p>
+      <w:r>
+        <w:t>p-value: 0.9533</w:t>
+      </w:r>
+    </w:p>
+    <w:p>
+      <w:r>
+        <w:t>State: Connecticut</w:t>
+      </w:r>
+    </w:p>
+    <w:p>
+      <w:r>
+        <w:t>Point estimate: 0.00</w:t>
+      </w:r>
+    </w:p>
+    <w:p>
+      <w:r>
+        <w:t>95% CI (-0.00, 0.01)</w:t>
+      </w:r>
+    </w:p>
+    <w:p>
+      <w:r>
+        <w:t>t-statistic: 1.25</w:t>
+      </w:r>
+    </w:p>
+    <w:p>
+      <w:r>
+        <w:t>p-value: 0.2110</w:t>
+      </w:r>
+    </w:p>
+    <w:p>
+      <w:r>
+        <w:t>State: Louisiana</w:t>
+      </w:r>
+    </w:p>
+    <w:p>
+      <w:r>
+        <w:t>Point estimate: 0.00</w:t>
+      </w:r>
+    </w:p>
+    <w:p>
+      <w:r>
+        <w:t>95% CI (-0.00, 0.01)</w:t>
+      </w:r>
+    </w:p>
+    <w:p>
+      <w:r>
+        <w:t>t-statistic: 0.39</w:t>
+      </w:r>
+    </w:p>
+    <w:p>
+      <w:r>
+        <w:t>p-value: 0.6947</w:t>
+      </w:r>
+    </w:p>
+    <w:p>
+      <w:r>
+        <w:t>State: North Carolina</w:t>
+      </w:r>
+    </w:p>
+    <w:p>
+      <w:r>
+        <w:t>Point estimate: -0.01</w:t>
+      </w:r>
+    </w:p>
+    <w:p>
+      <w:r>
+        <w:t>95% CI (-0.01, -0.00)</w:t>
+      </w:r>
+    </w:p>
+    <w:p>
+      <w:r>
+        <w:t>t-statistic: -3.66</w:t>
+      </w:r>
+    </w:p>
+    <w:p>
+      <w:r>
+        <w:t>p-value: 0.0003</w:t>
+      </w:r>
+    </w:p>
+    <w:p>
+      <w:r>
+        <w:t>State: North Dakota</w:t>
+      </w:r>
+    </w:p>
+    <w:p>
+      <w:r>
+        <w:t>Point estimate: -0.00</w:t>
+      </w:r>
+    </w:p>
+    <w:p>
+      <w:r>
+        <w:t>95% CI (-0.01, 0.00)</w:t>
+      </w:r>
+    </w:p>
+    <w:p>
+      <w:r>
+        <w:t>t-statistic: -0.83</w:t>
+      </w:r>
+    </w:p>
+    <w:p>
+      <w:r>
+        <w:t>p-value: 0.4057</w:t>
+      </w:r>
+    </w:p>
+    <w:p>
+      <w:r>
+        <w:t>State: Delaware</w:t>
+      </w:r>
+    </w:p>
+    <w:p>
+      <w:r>
+        <w:t>Point estimate: -0.00</w:t>
+      </w:r>
+    </w:p>
+    <w:p>
+      <w:r>
+        <w:t>95% CI (-0.00, 0.00)</w:t>
+      </w:r>
+    </w:p>
+    <w:p>
+      <w:r>
+        <w:t>t-statistic: -1.12</w:t>
+      </w:r>
+    </w:p>
+    <w:p>
+      <w:r>
+        <w:t>p-value: 0.2634</w:t>
+      </w:r>
+    </w:p>
+    <w:p>
+      <w:r>
+        <w:t>State: Kentucky</w:t>
+      </w:r>
+    </w:p>
+    <w:p>
+      <w:r>
+        <w:t>Point estimate: 0.00</w:t>
+      </w:r>
+    </w:p>
+    <w:p>
+      <w:r>
+        <w:t>95% CI (-0.00, 0.01)</w:t>
+      </w:r>
+    </w:p>
+    <w:p>
+      <w:r>
+        <w:t>t-statistic: 0.72</w:t>
+      </w:r>
+    </w:p>
+    <w:p>
+      <w:r>
+        <w:t>p-value: 0.4735</w:t>
+      </w:r>
+    </w:p>
+    <w:p>
+      <w:r>
+        <w:t>State: Maryland</w:t>
+      </w:r>
+    </w:p>
+    <w:p>
+      <w:r>
+        <w:lastRenderedPageBreak/>
+        <w:t>Point estimate: 0.00</w:t>
+      </w:r>
+    </w:p>
+    <w:p>
+      <w:r>
+        <w:t>95% CI (-0.01, 0.01)</w:t>
+      </w:r>
+    </w:p>
+    <w:p>
+      <w:r>
+        <w:t>t-statistic: 0.05</w:t>
+      </w:r>
+    </w:p>
+    <w:p>
+      <w:r>
+        <w:t>p-value: 0.9594</w:t>
+      </w:r>
+    </w:p>
+    <w:p>
+      <w:r>
+        <w:t>State: Missouri</w:t>
+      </w:r>
+    </w:p>
+    <w:p>
+      <w:r>
+        <w:t>Point estimate: -0.00</w:t>
+      </w:r>
+    </w:p>
+    <w:p>
+      <w:r>
+        <w:t>95% CI (-0.01, 0.00)</w:t>
+      </w:r>
+    </w:p>
+    <w:p>
+      <w:r>
+        <w:t>t-statistic: -0.37</w:t>
+      </w:r>
+    </w:p>
+    <w:p>
+      <w:r>
+        <w:t>p-value: 0.7082</w:t>
+      </w:r>
+    </w:p>
+    <w:p>
+      <w:r>
+        <w:t>State: Alabama</w:t>
+      </w:r>
+    </w:p>
+    <w:p>
+      <w:r>
+        <w:t>Point estimate: 0.00</w:t>
+      </w:r>
+    </w:p>
+    <w:p>
+      <w:r>
+        <w:t>95% CI (-0.00, 0.01)</w:t>
+      </w:r>
+    </w:p>
+    <w:p>
+      <w:r>
+        <w:t>t-statistic: 1.02</w:t>
+      </w:r>
+    </w:p>
+    <w:p>
+      <w:r>
+        <w:t>p-value: 0.3064</w:t>
+      </w:r>
+    </w:p>
+    <w:p>
+      <w:r>
+        <w:t>State: Arkansas</w:t>
+      </w:r>
+    </w:p>
+    <w:p>
+      <w:r>
+        <w:t>Point estimate: -0.00</w:t>
+      </w:r>
+    </w:p>
+    <w:p>
+      <w:r>
+        <w:t>95% CI (-0.01, 0.01)</w:t>
+      </w:r>
+    </w:p>
+    <w:p>
+      <w:r>
+        <w:t>t-statistic: -0.11</w:t>
+      </w:r>
+    </w:p>
+    <w:p>
+      <w:r>
+        <w:t>p-value: 0.9151</w:t>
       </w:r>
     </w:p>
     <w:p/>

</xml_diff>

<commit_message>
Decimal updates, taking off
</commit_message>
<xml_diff>
--- a/job_market_data/groupings_sDiD_loop_output.docx
+++ b/job_market_data/groupings_sDiD_loop_output.docx
@@ -38,22 +38,22 @@
     </w:p>
     <w:p>
       <w:r>
-        <w:t>Point estimate: 0.00</w:t>
-      </w:r>
-    </w:p>
-    <w:p>
-      <w:r>
-        <w:t>95% CI (-0.02, 0.02)</w:t>
-      </w:r>
-    </w:p>
-    <w:p>
-      <w:r>
-        <w:t>t-statistic: 0.06</w:t>
-      </w:r>
-    </w:p>
-    <w:p>
-      <w:r>
-        <w:t>p-value: 0.9551</w:t>
+        <w:t>Point estimate: 0.00048</w:t>
+      </w:r>
+    </w:p>
+    <w:p>
+      <w:r>
+        <w:t>95% CI (-0.0153, 0.0163)</w:t>
+      </w:r>
+    </w:p>
+    <w:p>
+      <w:r>
+        <w:t>t-statistic: 0.060</w:t>
+      </w:r>
+    </w:p>
+    <w:p>
+      <w:r>
+        <w:t>p-value: 0.9524</w:t>
       </w:r>
     </w:p>
     <w:p>
@@ -63,22 +63,22 @@
     </w:p>
     <w:p>
       <w:r>
-        <w:t>Point estimate: -0.00</w:t>
-      </w:r>
-    </w:p>
-    <w:p>
-      <w:r>
-        <w:t>95% CI (-0.01, 0.01)</w:t>
-      </w:r>
-    </w:p>
-    <w:p>
-      <w:r>
-        <w:t>t-statistic: -0.09</w:t>
-      </w:r>
-    </w:p>
-    <w:p>
-      <w:r>
-        <w:t>p-value: 0.9304</w:t>
+        <w:t>Point estimate: -0.00026</w:t>
+      </w:r>
+    </w:p>
+    <w:p>
+      <w:r>
+        <w:t>95% CI (-0.0064, 0.0059)</w:t>
+      </w:r>
+    </w:p>
+    <w:p>
+      <w:r>
+        <w:t>t-statistic: -0.082</w:t>
+      </w:r>
+    </w:p>
+    <w:p>
+      <w:r>
+        <w:t>p-value: 0.9347</w:t>
       </w:r>
     </w:p>
     <w:p>
@@ -88,22 +88,22 @@
     </w:p>
     <w:p>
       <w:r>
-        <w:t>Point estimate: 0.01</w:t>
-      </w:r>
-    </w:p>
-    <w:p>
-      <w:r>
-        <w:t>95% CI (0.00, 0.01)</w:t>
-      </w:r>
-    </w:p>
-    <w:p>
-      <w:r>
-        <w:t>t-statistic: 2.40</w:t>
-      </w:r>
-    </w:p>
-    <w:p>
-      <w:r>
-        <w:t>p-value: 0.0166</w:t>
+        <w:t>Point estimate: 0.00704</w:t>
+      </w:r>
+    </w:p>
+    <w:p>
+      <w:r>
+        <w:t>95% CI (0.0017, 0.0124)</w:t>
+      </w:r>
+    </w:p>
+    <w:p>
+      <w:r>
+        <w:t>t-statistic: 2.572</w:t>
+      </w:r>
+    </w:p>
+    <w:p>
+      <w:r>
+        <w:t>p-value: 0.0103</w:t>
       </w:r>
     </w:p>
     <w:p>
@@ -113,17 +113,293 @@
     </w:p>
     <w:p>
       <w:r>
-        <w:t>Point estimate: 0.01</w:t>
-      </w:r>
-    </w:p>
-    <w:p>
-      <w:r>
-        <w:t>95% CI (0.01, 0.02)</w:t>
-      </w:r>
-    </w:p>
-    <w:p>
-      <w:r>
-        <w:t>t-statistic: 4.53</w:t>
+        <w:t>Point estimate: 0.01139</w:t>
+      </w:r>
+    </w:p>
+    <w:p>
+      <w:r>
+        <w:t>95% CI (0.0036, 0.0192)</w:t>
+      </w:r>
+    </w:p>
+    <w:p>
+      <w:r>
+        <w:t>t-statistic: 2.853</w:t>
+      </w:r>
+    </w:p>
+    <w:p>
+      <w:r>
+        <w:t>p-value: 0.0044</w:t>
+      </w:r>
+    </w:p>
+    <w:p>
+      <w:r>
+        <w:t>State: Oregon</w:t>
+      </w:r>
+    </w:p>
+    <w:p>
+      <w:r>
+        <w:t>Point estimate: 0.00037</w:t>
+      </w:r>
+    </w:p>
+    <w:p>
+      <w:r>
+        <w:t>95% CI (-0.0069, 0.0077)</w:t>
+      </w:r>
+    </w:p>
+    <w:p>
+      <w:r>
+        <w:t>t-statistic: 0.100</w:t>
+      </w:r>
+    </w:p>
+    <w:p>
+      <w:r>
+        <w:t>p-value: 0.9202</w:t>
+      </w:r>
+    </w:p>
+    <w:p>
+      <w:r>
+        <w:t>State: Georgia</w:t>
+      </w:r>
+    </w:p>
+    <w:p>
+      <w:r>
+        <w:t>Point estimate: -0.00289</w:t>
+      </w:r>
+    </w:p>
+    <w:p>
+      <w:r>
+        <w:t>95% CI (-0.0077, 0.0019)</w:t>
+      </w:r>
+    </w:p>
+    <w:p>
+      <w:r>
+        <w:t>t-statistic: -1.171</w:t>
+      </w:r>
+    </w:p>
+    <w:p>
+      <w:r>
+        <w:t>p-value: 0.2417</w:t>
+      </w:r>
+    </w:p>
+    <w:p>
+      <w:r>
+        <w:t>State: Wisconsin</w:t>
+      </w:r>
+    </w:p>
+    <w:p>
+      <w:r>
+        <w:t>Point estimate: -0.00078</w:t>
+      </w:r>
+    </w:p>
+    <w:p>
+      <w:r>
+        <w:t>95% CI (-0.0068, 0.0052)</w:t>
+      </w:r>
+    </w:p>
+    <w:p>
+      <w:r>
+        <w:t>t-statistic: -0.252</w:t>
+      </w:r>
+    </w:p>
+    <w:p>
+      <w:r>
+        <w:t>p-value: 0.8009</w:t>
+      </w:r>
+    </w:p>
+    <w:p>
+      <w:r>
+        <w:t>State: Arizona</w:t>
+      </w:r>
+    </w:p>
+    <w:p>
+      <w:r>
+        <w:t>Point estimate: 0.00019</w:t>
+      </w:r>
+    </w:p>
+    <w:p>
+      <w:r>
+        <w:t>95% CI (-0.0087, 0.0090)</w:t>
+      </w:r>
+    </w:p>
+    <w:p>
+      <w:r>
+        <w:lastRenderedPageBreak/>
+        <w:t>t-statistic: 0.041</w:t>
+      </w:r>
+    </w:p>
+    <w:p>
+      <w:r>
+        <w:t>p-value: 0.9672</w:t>
+      </w:r>
+    </w:p>
+    <w:p>
+      <w:r>
+        <w:t>State: Indiana</w:t>
+      </w:r>
+    </w:p>
+    <w:p>
+      <w:r>
+        <w:t>Point estimate: -0.00472</w:t>
+      </w:r>
+    </w:p>
+    <w:p>
+      <w:r>
+        <w:t>95% CI (-0.0145, 0.0051)</w:t>
+      </w:r>
+    </w:p>
+    <w:p>
+      <w:r>
+        <w:t>t-statistic: -0.941</w:t>
+      </w:r>
+    </w:p>
+    <w:p>
+      <w:r>
+        <w:t>p-value: 0.3472</w:t>
+      </w:r>
+    </w:p>
+    <w:p>
+      <w:r>
+        <w:t>State: Maine</w:t>
+      </w:r>
+    </w:p>
+    <w:p>
+      <w:r>
+        <w:t>Point estimate: -0.00110</w:t>
+      </w:r>
+    </w:p>
+    <w:p>
+      <w:r>
+        <w:t>95% CI (-0.0091, 0.0069)</w:t>
+      </w:r>
+    </w:p>
+    <w:p>
+      <w:r>
+        <w:t>t-statistic: -0.271</w:t>
+      </w:r>
+    </w:p>
+    <w:p>
+      <w:r>
+        <w:t>p-value: 0.7867</w:t>
+      </w:r>
+    </w:p>
+    <w:p>
+      <w:r>
+        <w:t>State: Minnesota</w:t>
+      </w:r>
+    </w:p>
+    <w:p>
+      <w:r>
+        <w:t>Point estimate: -0.00229</w:t>
+      </w:r>
+    </w:p>
+    <w:p>
+      <w:r>
+        <w:t>95% CI (-0.0110, 0.0064)</w:t>
+      </w:r>
+    </w:p>
+    <w:p>
+      <w:r>
+        <w:t>t-statistic: -0.516</w:t>
+      </w:r>
+    </w:p>
+    <w:p>
+      <w:r>
+        <w:t>p-value: 0.6060</w:t>
+      </w:r>
+    </w:p>
+    <w:p>
+      <w:r>
+        <w:t>State: Pennsylvania</w:t>
+      </w:r>
+    </w:p>
+    <w:p>
+      <w:r>
+        <w:t>Point estimate: -0.00322</w:t>
+      </w:r>
+    </w:p>
+    <w:p>
+      <w:r>
+        <w:t>95% CI (-0.0127, 0.0063)</w:t>
+      </w:r>
+    </w:p>
+    <w:p>
+      <w:r>
+        <w:t>t-statistic: -0.664</w:t>
+      </w:r>
+    </w:p>
+    <w:p>
+      <w:r>
+        <w:t>p-value: 0.5069</w:t>
+      </w:r>
+    </w:p>
+    <w:p>
+      <w:r>
+        <w:t>State: South Carolina</w:t>
+      </w:r>
+    </w:p>
+    <w:p>
+      <w:r>
+        <w:t>Point estimate: -0.00221</w:t>
+      </w:r>
+    </w:p>
+    <w:p>
+      <w:r>
+        <w:t>95% CI (-0.0112, 0.0068)</w:t>
+      </w:r>
+    </w:p>
+    <w:p>
+      <w:r>
+        <w:t>t-statistic: -0.481</w:t>
+      </w:r>
+    </w:p>
+    <w:p>
+      <w:r>
+        <w:t>p-value: 0.6309</w:t>
+      </w:r>
+    </w:p>
+    <w:p>
+      <w:r>
+        <w:t>State: Colorado</w:t>
+      </w:r>
+    </w:p>
+    <w:p>
+      <w:r>
+        <w:t>Point estimate: -0.00153</w:t>
+      </w:r>
+    </w:p>
+    <w:p>
+      <w:r>
+        <w:t>95% CI (-0.0104, 0.0074)</w:t>
+      </w:r>
+    </w:p>
+    <w:p>
+      <w:r>
+        <w:t>t-statistic: -0.337</w:t>
+      </w:r>
+    </w:p>
+    <w:p>
+      <w:r>
+        <w:t>p-value: 0.7360</w:t>
+      </w:r>
+    </w:p>
+    <w:p>
+      <w:r>
+        <w:t>State: California</w:t>
+      </w:r>
+    </w:p>
+    <w:p>
+      <w:r>
+        <w:t>Point estimate: -0.03527</w:t>
+      </w:r>
+    </w:p>
+    <w:p>
+      <w:r>
+        <w:t>95% CI (-0.0416, -0.0290)</w:t>
+      </w:r>
+    </w:p>
+    <w:p>
+      <w:r>
+        <w:t>t-statistic: -10.964</w:t>
       </w:r>
     </w:p>
     <w:p>
@@ -133,555 +409,279 @@
     </w:p>
     <w:p>
       <w:r>
-        <w:t>State: Oregon</w:t>
-      </w:r>
-    </w:p>
-    <w:p>
-      <w:r>
-        <w:t>Point estimate: 0.00</w:t>
-      </w:r>
-    </w:p>
-    <w:p>
-      <w:r>
-        <w:t>95% CI (-0.01, 0.01)</w:t>
-      </w:r>
-    </w:p>
-    <w:p>
-      <w:r>
-        <w:t>t-statistic: 0.09</w:t>
-      </w:r>
-    </w:p>
-    <w:p>
-      <w:r>
-        <w:t>p-value: 0.9302</w:t>
-      </w:r>
-    </w:p>
-    <w:p>
-      <w:r>
-        <w:t>State: Georgia</w:t>
-      </w:r>
-    </w:p>
-    <w:p>
-      <w:r>
-        <w:t>Point estimate: -0.00</w:t>
-      </w:r>
-    </w:p>
-    <w:p>
-      <w:r>
-        <w:t>95% CI (-0.01, 0.00)</w:t>
-      </w:r>
-    </w:p>
-    <w:p>
-      <w:r>
-        <w:t>t-statistic: -1.07</w:t>
-      </w:r>
-    </w:p>
-    <w:p>
-      <w:r>
-        <w:t>p-value: 0.2856</w:t>
-      </w:r>
-    </w:p>
-    <w:p>
-      <w:r>
-        <w:t>State: Wisconsin</w:t>
-      </w:r>
-    </w:p>
-    <w:p>
-      <w:r>
-        <w:t>Point estimate: -0.00</w:t>
-      </w:r>
-    </w:p>
-    <w:p>
-      <w:r>
-        <w:t>95% CI (-0.01, 0.00)</w:t>
-      </w:r>
-    </w:p>
-    <w:p>
-      <w:r>
-        <w:t>t-statistic: -0.26</w:t>
-      </w:r>
-    </w:p>
-    <w:p>
-      <w:r>
-        <w:t>p-value: 0.7920</w:t>
-      </w:r>
-    </w:p>
-    <w:p>
-      <w:r>
-        <w:t>State: Arizona</w:t>
-      </w:r>
-    </w:p>
-    <w:p>
-      <w:r>
-        <w:t>Point estimate: 0.00</w:t>
-      </w:r>
-    </w:p>
-    <w:p>
-      <w:r>
-        <w:t>95% CI (-0.01, 0.01)</w:t>
+        <w:t>State: Utah</w:t>
+      </w:r>
+    </w:p>
+    <w:p>
+      <w:r>
+        <w:t>Point estimate: -0.00017</w:t>
+      </w:r>
+    </w:p>
+    <w:p>
+      <w:r>
+        <w:t>95% CI (-0.0058, 0.0054)</w:t>
+      </w:r>
+    </w:p>
+    <w:p>
+      <w:r>
+        <w:t>t-statistic: -0.061</w:t>
+      </w:r>
+    </w:p>
+    <w:p>
+      <w:r>
+        <w:t>p-value: 0.9515</w:t>
+      </w:r>
+    </w:p>
+    <w:p>
+      <w:r>
+        <w:t>State: New Jersey</w:t>
+      </w:r>
+    </w:p>
+    <w:p>
+      <w:r>
+        <w:t>Point estimate: -0.00038</w:t>
       </w:r>
     </w:p>
     <w:p>
       <w:r>
         <w:lastRenderedPageBreak/>
-        <w:t>t-statistic: 0.04</w:t>
-      </w:r>
-    </w:p>
-    <w:p>
-      <w:r>
-        <w:t>p-value: 0.9689</w:t>
-      </w:r>
-    </w:p>
-    <w:p>
-      <w:r>
-        <w:t>State: Indiana</w:t>
-      </w:r>
-    </w:p>
-    <w:p>
-      <w:r>
-        <w:t>Point estimate: -0.00</w:t>
-      </w:r>
-    </w:p>
-    <w:p>
-      <w:r>
-        <w:t>95% CI (-0.01, 0.00)</w:t>
-      </w:r>
-    </w:p>
-    <w:p>
-      <w:r>
-        <w:t>t-statistic: -0.98</w:t>
-      </w:r>
-    </w:p>
-    <w:p>
-      <w:r>
-        <w:t>p-value: 0.3251</w:t>
-      </w:r>
-    </w:p>
-    <w:p>
-      <w:r>
-        <w:t>State: Maine</w:t>
-      </w:r>
-    </w:p>
-    <w:p>
-      <w:r>
-        <w:t>Point estimate: -0.00</w:t>
-      </w:r>
-    </w:p>
-    <w:p>
-      <w:r>
-        <w:t>95% CI (-0.01, 0.01)</w:t>
-      </w:r>
-    </w:p>
-    <w:p>
-      <w:r>
-        <w:t>t-statistic: -0.26</w:t>
-      </w:r>
-    </w:p>
-    <w:p>
-      <w:r>
-        <w:t>p-value: 0.7944</w:t>
-      </w:r>
-    </w:p>
-    <w:p>
-      <w:r>
-        <w:t>State: Minnesota</w:t>
-      </w:r>
-    </w:p>
-    <w:p>
-      <w:r>
-        <w:t>Point estimate: -0.00</w:t>
-      </w:r>
-    </w:p>
-    <w:p>
-      <w:r>
-        <w:t>95% CI (-0.01, 0.01)</w:t>
-      </w:r>
-    </w:p>
-    <w:p>
-      <w:r>
-        <w:t>t-statistic: -0.57</w:t>
-      </w:r>
-    </w:p>
-    <w:p>
-      <w:r>
-        <w:t>p-value: 0.5683</w:t>
-      </w:r>
-    </w:p>
-    <w:p>
-      <w:r>
-        <w:t>State: Pennsylvania</w:t>
-      </w:r>
-    </w:p>
-    <w:p>
-      <w:r>
-        <w:t>Point estimate: -0.00</w:t>
-      </w:r>
-    </w:p>
-    <w:p>
-      <w:r>
-        <w:t>95% CI (-0.01, 0.01)</w:t>
-      </w:r>
-    </w:p>
-    <w:p>
-      <w:r>
-        <w:t>t-statistic: -0.73</w:t>
-      </w:r>
-    </w:p>
-    <w:p>
-      <w:r>
-        <w:t>p-value: 0.4683</w:t>
-      </w:r>
-    </w:p>
-    <w:p>
-      <w:r>
-        <w:t>State: South Carolina</w:t>
-      </w:r>
-    </w:p>
-    <w:p>
-      <w:r>
-        <w:t>Point estimate: -0.00</w:t>
-      </w:r>
-    </w:p>
-    <w:p>
-      <w:r>
-        <w:t>95% CI (-0.01, 0.01)</w:t>
-      </w:r>
-    </w:p>
-    <w:p>
-      <w:r>
-        <w:t>t-statistic: -0.44</w:t>
-      </w:r>
-    </w:p>
-    <w:p>
-      <w:r>
-        <w:t>p-value: 0.6599</w:t>
-      </w:r>
-    </w:p>
-    <w:p>
-      <w:r>
-        <w:t>State: Colorado</w:t>
-      </w:r>
-    </w:p>
-    <w:p>
-      <w:r>
-        <w:t>Point estimate: -0.00</w:t>
-      </w:r>
-    </w:p>
-    <w:p>
-      <w:r>
-        <w:t>95% CI (-0.01, 0.01)</w:t>
-      </w:r>
-    </w:p>
-    <w:p>
-      <w:r>
-        <w:t>t-statistic: -0.36</w:t>
-      </w:r>
-    </w:p>
-    <w:p>
-      <w:r>
-        <w:t>p-value: 0.7197</w:t>
-      </w:r>
-    </w:p>
-    <w:p>
-      <w:r>
-        <w:t>State: California</w:t>
-      </w:r>
-    </w:p>
-    <w:p>
-      <w:r>
-        <w:t>Point estimate: -0.04</w:t>
-      </w:r>
-    </w:p>
-    <w:p>
-      <w:r>
-        <w:t>95% CI (-0.04, -0.03)</w:t>
-      </w:r>
-    </w:p>
-    <w:p>
-      <w:r>
-        <w:t>t-statistic: -10.98</w:t>
-      </w:r>
-    </w:p>
-    <w:p>
-      <w:r>
-        <w:t>p-value: 0.0000</w:t>
-      </w:r>
-    </w:p>
-    <w:p>
-      <w:r>
-        <w:t>State: Utah</w:t>
-      </w:r>
-    </w:p>
-    <w:p>
-      <w:r>
-        <w:t>Point estimate: -0.00</w:t>
-      </w:r>
-    </w:p>
-    <w:p>
-      <w:r>
-        <w:t>95% CI (-0.01, 0.01)</w:t>
-      </w:r>
-    </w:p>
-    <w:p>
-      <w:r>
-        <w:t>t-statistic: -0.05</w:t>
-      </w:r>
-    </w:p>
-    <w:p>
-      <w:r>
-        <w:t>p-value: 0.9599</w:t>
-      </w:r>
-    </w:p>
-    <w:p>
-      <w:r>
-        <w:t>State: New Jersey</w:t>
-      </w:r>
-    </w:p>
-    <w:p>
-      <w:r>
-        <w:t>Point estimate: -0.00</w:t>
+        <w:t>95% CI (-0.0062, 0.0054)</w:t>
+      </w:r>
+    </w:p>
+    <w:p>
+      <w:r>
+        <w:t>t-statistic: -0.129</w:t>
+      </w:r>
+    </w:p>
+    <w:p>
+      <w:r>
+        <w:t>p-value: 0.8973</w:t>
+      </w:r>
+    </w:p>
+    <w:p>
+      <w:r>
+        <w:t>State: New York</w:t>
+      </w:r>
+    </w:p>
+    <w:p>
+      <w:r>
+        <w:t>Point estimate: -0.00978</w:t>
+      </w:r>
+    </w:p>
+    <w:p>
+      <w:r>
+        <w:t>95% CI (-0.0161, -0.0035)</w:t>
+      </w:r>
+    </w:p>
+    <w:p>
+      <w:r>
+        <w:t>t-statistic: -3.031</w:t>
+      </w:r>
+    </w:p>
+    <w:p>
+      <w:r>
+        <w:t>p-value: 0.0025</w:t>
+      </w:r>
+    </w:p>
+    <w:p>
+      <w:r>
+        <w:t>State: Rhode Island</w:t>
+      </w:r>
+    </w:p>
+    <w:p>
+      <w:r>
+        <w:t>Point estimate: 0.00020</w:t>
+      </w:r>
+    </w:p>
+    <w:p>
+      <w:r>
+        <w:t>95% CI (-0.0059, 0.0063)</w:t>
+      </w:r>
+    </w:p>
+    <w:p>
+      <w:r>
+        <w:t>t-statistic: 0.065</w:t>
+      </w:r>
+    </w:p>
+    <w:p>
+      <w:r>
+        <w:t>p-value: 0.9480</w:t>
+      </w:r>
+    </w:p>
+    <w:p>
+      <w:r>
+        <w:t>State: Connecticut</w:t>
+      </w:r>
+    </w:p>
+    <w:p>
+      <w:r>
+        <w:t>Point estimate: 0.00322</w:t>
+      </w:r>
+    </w:p>
+    <w:p>
+      <w:r>
+        <w:t>95% CI (-0.0014, 0.0079)</w:t>
+      </w:r>
+    </w:p>
+    <w:p>
+      <w:r>
+        <w:t>t-statistic: 1.353</w:t>
+      </w:r>
+    </w:p>
+    <w:p>
+      <w:r>
+        <w:t>p-value: 0.1765</w:t>
+      </w:r>
+    </w:p>
+    <w:p>
+      <w:r>
+        <w:t>State: Louisiana</w:t>
+      </w:r>
+    </w:p>
+    <w:p>
+      <w:r>
+        <w:t>Point estimate: 0.00103</w:t>
+      </w:r>
+    </w:p>
+    <w:p>
+      <w:r>
+        <w:t>95% CI (-0.0040, 0.0060)</w:t>
+      </w:r>
+    </w:p>
+    <w:p>
+      <w:r>
+        <w:t>t-statistic: 0.405</w:t>
+      </w:r>
+    </w:p>
+    <w:p>
+      <w:r>
+        <w:t>p-value: 0.6856</w:t>
+      </w:r>
+    </w:p>
+    <w:p>
+      <w:r>
+        <w:t>State: North Carolina</w:t>
+      </w:r>
+    </w:p>
+    <w:p>
+      <w:r>
+        <w:t>Point estimate: -0.00934</w:t>
+      </w:r>
+    </w:p>
+    <w:p>
+      <w:r>
+        <w:t>95% CI (-0.0142, -0.0045)</w:t>
+      </w:r>
+    </w:p>
+    <w:p>
+      <w:r>
+        <w:t>t-statistic: -3.752</w:t>
+      </w:r>
+    </w:p>
+    <w:p>
+      <w:r>
+        <w:t>p-value: 0.0002</w:t>
+      </w:r>
+    </w:p>
+    <w:p>
+      <w:r>
+        <w:t>State: North Dakota</w:t>
+      </w:r>
+    </w:p>
+    <w:p>
+      <w:r>
+        <w:t>Point estimate: -0.00207</w:t>
+      </w:r>
+    </w:p>
+    <w:p>
+      <w:r>
+        <w:t>95% CI (-0.0071, 0.0029)</w:t>
+      </w:r>
+    </w:p>
+    <w:p>
+      <w:r>
+        <w:t>t-statistic: -0.812</w:t>
+      </w:r>
+    </w:p>
+    <w:p>
+      <w:r>
+        <w:t>p-value: 0.4172</w:t>
+      </w:r>
+    </w:p>
+    <w:p>
+      <w:r>
+        <w:t>State: Delaware</w:t>
+      </w:r>
+    </w:p>
+    <w:p>
+      <w:r>
+        <w:t>Point estimate: -0.00174</w:t>
+      </w:r>
+    </w:p>
+    <w:p>
+      <w:r>
+        <w:t>95% CI (-0.0054, 0.0019)</w:t>
+      </w:r>
+    </w:p>
+    <w:p>
+      <w:r>
+        <w:t>t-statistic: -0.945</w:t>
+      </w:r>
+    </w:p>
+    <w:p>
+      <w:r>
+        <w:t>p-value: 0.3451</w:t>
+      </w:r>
+    </w:p>
+    <w:p>
+      <w:r>
+        <w:t>State: Kentucky</w:t>
+      </w:r>
+    </w:p>
+    <w:p>
+      <w:r>
+        <w:t>Point estimate: 0.00208</w:t>
+      </w:r>
+    </w:p>
+    <w:p>
+      <w:r>
+        <w:t>95% CI (-0.0029, 0.0071)</w:t>
+      </w:r>
+    </w:p>
+    <w:p>
+      <w:r>
+        <w:t>t-statistic: 0.810</w:t>
+      </w:r>
+    </w:p>
+    <w:p>
+      <w:r>
+        <w:t>p-value: 0.4181</w:t>
+      </w:r>
+    </w:p>
+    <w:p>
+      <w:r>
+        <w:t>State: Maryland</w:t>
       </w:r>
     </w:p>
     <w:p>
       <w:r>
         <w:lastRenderedPageBreak/>
-        <w:t>95% CI (-0.01, 0.01)</w:t>
-      </w:r>
-    </w:p>
-    <w:p>
-      <w:r>
-        <w:t>t-statistic: -0.13</w:t>
-      </w:r>
-    </w:p>
-    <w:p>
-      <w:r>
-        <w:t>p-value: 0.8984</w:t>
-      </w:r>
-    </w:p>
-    <w:p>
-      <w:r>
-        <w:t>State: New York</w:t>
-      </w:r>
-    </w:p>
-    <w:p>
-      <w:r>
-        <w:t>Point estimate: -0.01</w:t>
-      </w:r>
-    </w:p>
-    <w:p>
-      <w:r>
-        <w:t>95% CI (-0.02, -0.00)</w:t>
-      </w:r>
-    </w:p>
-    <w:p>
-      <w:r>
-        <w:t>t-statistic: -2.93</w:t>
-      </w:r>
-    </w:p>
-    <w:p>
-      <w:r>
-        <w:t>p-value: 0.0034</w:t>
-      </w:r>
-    </w:p>
-    <w:p>
-      <w:r>
-        <w:t>State: Rhode Island</w:t>
-      </w:r>
-    </w:p>
-    <w:p>
-      <w:r>
-        <w:t>Point estimate: 0.00</w:t>
-      </w:r>
-    </w:p>
-    <w:p>
-      <w:r>
-        <w:t>95% CI (-0.01, 0.01)</w:t>
-      </w:r>
-    </w:p>
-    <w:p>
-      <w:r>
-        <w:t>t-statistic: 0.06</w:t>
-      </w:r>
-    </w:p>
-    <w:p>
-      <w:r>
-        <w:t>p-value: 0.9533</w:t>
-      </w:r>
-    </w:p>
-    <w:p>
-      <w:r>
-        <w:t>State: Connecticut</w:t>
-      </w:r>
-    </w:p>
-    <w:p>
-      <w:r>
-        <w:t>Point estimate: 0.00</w:t>
-      </w:r>
-    </w:p>
-    <w:p>
-      <w:r>
-        <w:t>95% CI (-0.00, 0.01)</w:t>
-      </w:r>
-    </w:p>
-    <w:p>
-      <w:r>
-        <w:t>t-statistic: 1.25</w:t>
-      </w:r>
-    </w:p>
-    <w:p>
-      <w:r>
-        <w:t>p-value: 0.2110</w:t>
-      </w:r>
-    </w:p>
-    <w:p>
-      <w:r>
-        <w:t>State: Louisiana</w:t>
-      </w:r>
-    </w:p>
-    <w:p>
-      <w:r>
-        <w:t>Point estimate: 0.00</w:t>
-      </w:r>
-    </w:p>
-    <w:p>
-      <w:r>
-        <w:t>95% CI (-0.00, 0.01)</w:t>
-      </w:r>
-    </w:p>
-    <w:p>
-      <w:r>
-        <w:t>t-statistic: 0.39</w:t>
-      </w:r>
-    </w:p>
-    <w:p>
-      <w:r>
-        <w:t>p-value: 0.6947</w:t>
-      </w:r>
-    </w:p>
-    <w:p>
-      <w:r>
-        <w:t>State: North Carolina</w:t>
-      </w:r>
-    </w:p>
-    <w:p>
-      <w:r>
-        <w:t>Point estimate: -0.01</w:t>
-      </w:r>
-    </w:p>
-    <w:p>
-      <w:r>
-        <w:t>95% CI (-0.01, -0.00)</w:t>
-      </w:r>
-    </w:p>
-    <w:p>
-      <w:r>
-        <w:t>t-statistic: -3.66</w:t>
-      </w:r>
-    </w:p>
-    <w:p>
-      <w:r>
-        <w:t>p-value: 0.0003</w:t>
-      </w:r>
-    </w:p>
-    <w:p>
-      <w:r>
-        <w:t>State: North Dakota</w:t>
-      </w:r>
-    </w:p>
-    <w:p>
-      <w:r>
-        <w:t>Point estimate: -0.00</w:t>
-      </w:r>
-    </w:p>
-    <w:p>
-      <w:r>
-        <w:t>95% CI (-0.01, 0.00)</w:t>
-      </w:r>
-    </w:p>
-    <w:p>
-      <w:r>
-        <w:t>t-statistic: -0.83</w:t>
-      </w:r>
-    </w:p>
-    <w:p>
-      <w:r>
-        <w:t>p-value: 0.4057</w:t>
-      </w:r>
-    </w:p>
-    <w:p>
-      <w:r>
-        <w:t>State: Delaware</w:t>
-      </w:r>
-    </w:p>
-    <w:p>
-      <w:r>
-        <w:t>Point estimate: -0.00</w:t>
-      </w:r>
-    </w:p>
-    <w:p>
-      <w:r>
-        <w:t>95% CI (-0.00, 0.00)</w:t>
-      </w:r>
-    </w:p>
-    <w:p>
-      <w:r>
-        <w:t>t-statistic: -1.12</w:t>
-      </w:r>
-    </w:p>
-    <w:p>
-      <w:r>
-        <w:t>p-value: 0.2634</w:t>
-      </w:r>
-    </w:p>
-    <w:p>
-      <w:r>
-        <w:t>State: Kentucky</w:t>
-      </w:r>
-    </w:p>
-    <w:p>
-      <w:r>
-        <w:t>Point estimate: 0.00</w:t>
-      </w:r>
-    </w:p>
-    <w:p>
-      <w:r>
-        <w:t>95% CI (-0.00, 0.01)</w:t>
-      </w:r>
-    </w:p>
-    <w:p>
-      <w:r>
-        <w:t>t-statistic: 0.72</w:t>
-      </w:r>
-    </w:p>
-    <w:p>
-      <w:r>
-        <w:t>p-value: 0.4735</w:t>
-      </w:r>
-    </w:p>
-    <w:p>
-      <w:r>
-        <w:t>State: Maryland</w:t>
-      </w:r>
-    </w:p>
-    <w:p>
-      <w:r>
-        <w:lastRenderedPageBreak/>
-        <w:t>Point estimate: 0.00</w:t>
-      </w:r>
-    </w:p>
-    <w:p>
-      <w:r>
-        <w:t>95% CI (-0.01, 0.01)</w:t>
-      </w:r>
-    </w:p>
-    <w:p>
-      <w:r>
-        <w:t>t-statistic: 0.05</w:t>
-      </w:r>
-    </w:p>
-    <w:p>
-      <w:r>
-        <w:t>p-value: 0.9594</w:t>
+        <w:t>Point estimate: 0.00014</w:t>
+      </w:r>
+    </w:p>
+    <w:p>
+      <w:r>
+        <w:t>95% CI (-0.0060, 0.0062)</w:t>
+      </w:r>
+    </w:p>
+    <w:p>
+      <w:r>
+        <w:t>t-statistic: 0.045</w:t>
+      </w:r>
+    </w:p>
+    <w:p>
+      <w:r>
+        <w:t>p-value: 0.9641</w:t>
       </w:r>
     </w:p>
     <w:p>
@@ -691,22 +691,22 @@
     </w:p>
     <w:p>
       <w:r>
-        <w:t>Point estimate: -0.00</w:t>
-      </w:r>
-    </w:p>
-    <w:p>
-      <w:r>
-        <w:t>95% CI (-0.01, 0.00)</w:t>
-      </w:r>
-    </w:p>
-    <w:p>
-      <w:r>
-        <w:t>t-statistic: -0.37</w:t>
-      </w:r>
-    </w:p>
-    <w:p>
-      <w:r>
-        <w:t>p-value: 0.7082</w:t>
+        <w:t>Point estimate: -0.00085</w:t>
+      </w:r>
+    </w:p>
+    <w:p>
+      <w:r>
+        <w:t>95% CI (-0.0048, 0.0031)</w:t>
+      </w:r>
+    </w:p>
+    <w:p>
+      <w:r>
+        <w:t>t-statistic: -0.424</w:t>
+      </w:r>
+    </w:p>
+    <w:p>
+      <w:r>
+        <w:t>p-value: 0.6718</w:t>
       </w:r>
     </w:p>
     <w:p>
@@ -716,22 +716,22 @@
     </w:p>
     <w:p>
       <w:r>
-        <w:t>Point estimate: 0.00</w:t>
-      </w:r>
-    </w:p>
-    <w:p>
-      <w:r>
-        <w:t>95% CI (-0.00, 0.01)</w:t>
-      </w:r>
-    </w:p>
-    <w:p>
-      <w:r>
-        <w:t>t-statistic: 1.02</w:t>
-      </w:r>
-    </w:p>
-    <w:p>
-      <w:r>
-        <w:t>p-value: 0.3064</w:t>
+        <w:t>Point estimate: 0.00404</w:t>
+      </w:r>
+    </w:p>
+    <w:p>
+      <w:r>
+        <w:t>95% CI (-0.0037, 0.0118)</w:t>
+      </w:r>
+    </w:p>
+    <w:p>
+      <w:r>
+        <w:t>t-statistic: 1.021</w:t>
+      </w:r>
+    </w:p>
+    <w:p>
+      <w:r>
+        <w:t>p-value: 0.3075</w:t>
       </w:r>
     </w:p>
     <w:p>
@@ -741,22 +741,57 @@
     </w:p>
     <w:p>
       <w:r>
-        <w:t>Point estimate: -0.00</w:t>
-      </w:r>
-    </w:p>
-    <w:p>
-      <w:r>
-        <w:t>95% CI (-0.01, 0.01)</w:t>
-      </w:r>
-    </w:p>
-    <w:p>
-      <w:r>
-        <w:t>t-statistic: -0.11</w:t>
-      </w:r>
-    </w:p>
-    <w:p>
-      <w:r>
-        <w:t>p-value: 0.9151</w:t>
+        <w:t>Point estimate: -0.00038</w:t>
+      </w:r>
+    </w:p>
+    <w:p>
+      <w:r>
+        <w:t>95% CI (-0.0078, 0.0070)</w:t>
+      </w:r>
+    </w:p>
+    <w:p>
+      <w:r>
+        <w:t>t-statistic: -0.101</w:t>
+      </w:r>
+    </w:p>
+    <w:p>
+      <w:r>
+        <w:t>p-value: 0.9192</w:t>
+      </w:r>
+    </w:p>
+    <w:p>
+      <w:r>
+        <w:t>__</w:t>
+      </w:r>
+    </w:p>
+    <w:p>
+      <w:r>
+        <w:t>Significant states:</w:t>
+      </w:r>
+    </w:p>
+    <w:p>
+      <w:r>
+        <w:t>Michigan</w:t>
+      </w:r>
+    </w:p>
+    <w:p>
+      <w:r>
+        <w:t>Illinois</w:t>
+      </w:r>
+    </w:p>
+    <w:p>
+      <w:r>
+        <w:t>California</w:t>
+      </w:r>
+    </w:p>
+    <w:p>
+      <w:r>
+        <w:t>New York</w:t>
+      </w:r>
+    </w:p>
+    <w:p>
+      <w:r>
+        <w:t>North Carolina</w:t>
       </w:r>
     </w:p>
     <w:p>
@@ -767,6 +802,12 @@
       </w:pPr>
     </w:p>
     <w:p/>
+    <w:p/>
+    <w:p>
+      <w:r>
+        <w:t>Might go for point estimates with two more decimal places</w:t>
+      </w:r>
+    </w:p>
     <w:p/>
     <w:p/>
     <w:sectPr>

</xml_diff>

<commit_message>
Real, Naive Corporate Income per capita
</commit_message>
<xml_diff>
--- a/job_market_data/groupings_sDiD_loop_output.docx
+++ b/job_market_data/groupings_sDiD_loop_output.docx
@@ -3293,6 +3293,765 @@
       <w:proofErr w:type="spellEnd"/>
       <w:r>
         <w:t xml:space="preserve"> were also significant here.  </w:t>
+      </w:r>
+    </w:p>
+    <w:p>
+      <w:pPr>
+        <w:pBdr>
+          <w:bottom w:val="single" w:sz="12" w:space="1" w:color="auto"/>
+        </w:pBdr>
+      </w:pPr>
+    </w:p>
+    <w:p/>
+    <w:p>
+      <w:r>
+        <w:t xml:space="preserve">Real, Naïve Corporate Income per capita </w:t>
+      </w:r>
+      <w:proofErr w:type="spellStart"/>
+      <w:r>
+        <w:t>sDiD</w:t>
+      </w:r>
+      <w:proofErr w:type="spellEnd"/>
+    </w:p>
+    <w:p/>
+    <w:p>
+      <w:r>
+        <w:t>State: Iowa</w:t>
+      </w:r>
+    </w:p>
+    <w:p>
+      <w:r>
+        <w:t>Point estimate: -162.44</w:t>
+      </w:r>
+    </w:p>
+    <w:p>
+      <w:r>
+        <w:t>95% CI (-1315.77, 990.88)</w:t>
+      </w:r>
+    </w:p>
+    <w:p>
+      <w:r>
+        <w:t>t-statistic: -0.276</w:t>
+      </w:r>
+    </w:p>
+    <w:p>
+      <w:r>
+        <w:t>p-value: 0.7828</w:t>
+      </w:r>
+    </w:p>
+    <w:p>
+      <w:r>
+        <w:t>State: Nebraska</w:t>
+      </w:r>
+    </w:p>
+    <w:p>
+      <w:r>
+        <w:t>Point estimate: -30.55</w:t>
+      </w:r>
+    </w:p>
+    <w:p>
+      <w:r>
+        <w:t>95% CI (-628.12, 567.01)</w:t>
+      </w:r>
+    </w:p>
+    <w:p>
+      <w:r>
+        <w:t>t-statistic: -0.100</w:t>
+      </w:r>
+    </w:p>
+    <w:p>
+      <w:r>
+        <w:t>p-value: 0.9202</w:t>
+      </w:r>
+    </w:p>
+    <w:p>
+      <w:r>
+        <w:t>State: Michigan</w:t>
+      </w:r>
+    </w:p>
+    <w:p>
+      <w:r>
+        <w:t>Point estimate: -591.96</w:t>
+      </w:r>
+    </w:p>
+    <w:p>
+      <w:r>
+        <w:t>95% CI (-1768.73, 584.80)</w:t>
+      </w:r>
+    </w:p>
+    <w:p>
+      <w:r>
+        <w:t>t-statistic: -0.986</w:t>
+      </w:r>
+    </w:p>
+    <w:p>
+      <w:r>
+        <w:t>p-value: 0.3245</w:t>
+      </w:r>
+    </w:p>
+    <w:p>
+      <w:r>
+        <w:t>State: Illinois</w:t>
+      </w:r>
+    </w:p>
+    <w:p>
+      <w:r>
+        <w:t>Point estimate: 227.17</w:t>
+      </w:r>
+    </w:p>
+    <w:p>
+      <w:r>
+        <w:t>95% CI (21.72, 432.63)</w:t>
+      </w:r>
+    </w:p>
+    <w:p>
+      <w:r>
+        <w:t>t-statistic: 2.167</w:t>
+      </w:r>
+    </w:p>
+    <w:p>
+      <w:r>
+        <w:t>p-value: 0.0304</w:t>
+      </w:r>
+      <w:r>
+        <w:t>**</w:t>
+      </w:r>
+    </w:p>
+    <w:p>
+      <w:r>
+        <w:t>State: Oregon</w:t>
+      </w:r>
+    </w:p>
+    <w:p>
+      <w:r>
+        <w:t>Point estimate: 79.20</w:t>
+      </w:r>
+    </w:p>
+    <w:p>
+      <w:r>
+        <w:t>95% CI (-549.85, 708.25)</w:t>
+      </w:r>
+    </w:p>
+    <w:p>
+      <w:r>
+        <w:t>t-statistic: 0.247</w:t>
+      </w:r>
+    </w:p>
+    <w:p>
+      <w:r>
+        <w:t>p-value: 0.8051</w:t>
+      </w:r>
+    </w:p>
+    <w:p>
+      <w:r>
+        <w:t>State: Georgia</w:t>
+      </w:r>
+    </w:p>
+    <w:p>
+      <w:r>
+        <w:t>Point estimate: -244.95</w:t>
+      </w:r>
+    </w:p>
+    <w:p>
+      <w:r>
+        <w:t>95% CI (-1151.19, 661.30)</w:t>
+      </w:r>
+    </w:p>
+    <w:p>
+      <w:r>
+        <w:t>t-statistic: -0.530</w:t>
+      </w:r>
+    </w:p>
+    <w:p>
+      <w:r>
+        <w:t>p-value: 0.5964</w:t>
+      </w:r>
+    </w:p>
+    <w:p>
+      <w:r>
+        <w:lastRenderedPageBreak/>
+        <w:t>State: Wisconsin</w:t>
+      </w:r>
+    </w:p>
+    <w:p>
+      <w:r>
+        <w:t>Point estimate: -219.05</w:t>
+      </w:r>
+    </w:p>
+    <w:p>
+      <w:r>
+        <w:t>95% CI (-1127.86, 689.75)</w:t>
+      </w:r>
+    </w:p>
+    <w:p>
+      <w:r>
+        <w:t>t-statistic: -0.472</w:t>
+      </w:r>
+    </w:p>
+    <w:p>
+      <w:r>
+        <w:t>p-value: 0.6367</w:t>
+      </w:r>
+    </w:p>
+    <w:p>
+      <w:r>
+        <w:t>State: Arizona</w:t>
+      </w:r>
+    </w:p>
+    <w:p>
+      <w:r>
+        <w:t>Point estimate: -143.92</w:t>
+      </w:r>
+    </w:p>
+    <w:p>
+      <w:r>
+        <w:t>95% CI (-572.59, 284.75)</w:t>
+      </w:r>
+    </w:p>
+    <w:p>
+      <w:r>
+        <w:t>t-statistic: -0.658</w:t>
+      </w:r>
+    </w:p>
+    <w:p>
+      <w:r>
+        <w:t>p-value: 0.5107</w:t>
+      </w:r>
+    </w:p>
+    <w:p>
+      <w:r>
+        <w:t>State: Indiana</w:t>
+      </w:r>
+    </w:p>
+    <w:p>
+      <w:r>
+        <w:t>Point estimate: -654.00</w:t>
+      </w:r>
+    </w:p>
+    <w:p>
+      <w:r>
+        <w:t>95% CI (-1034.13, -273.86)</w:t>
+      </w:r>
+    </w:p>
+    <w:p>
+      <w:r>
+        <w:t>t-statistic: -3.372</w:t>
+      </w:r>
+    </w:p>
+    <w:p>
+      <w:r>
+        <w:t>p-value: 0.0008</w:t>
+      </w:r>
+      <w:r>
+        <w:t>***</w:t>
+      </w:r>
+    </w:p>
+    <w:p>
+      <w:r>
+        <w:t>State: Maine</w:t>
+      </w:r>
+    </w:p>
+    <w:p>
+      <w:r>
+        <w:t>Point estimate: -86.57</w:t>
+      </w:r>
+    </w:p>
+    <w:p>
+      <w:r>
+        <w:t>95% CI (-460.47, 287.33)</w:t>
+      </w:r>
+    </w:p>
+    <w:p>
+      <w:r>
+        <w:t>t-statistic: -0.454</w:t>
+      </w:r>
+    </w:p>
+    <w:p>
+      <w:r>
+        <w:t>p-value: 0.6501</w:t>
+      </w:r>
+    </w:p>
+    <w:p>
+      <w:r>
+        <w:t>State: Minnesota</w:t>
+      </w:r>
+    </w:p>
+    <w:p>
+      <w:r>
+        <w:t>Point estimate: -116.52</w:t>
+      </w:r>
+    </w:p>
+    <w:p>
+      <w:r>
+        <w:t>95% CI (-506.07, 273.02)</w:t>
+      </w:r>
+    </w:p>
+    <w:p>
+      <w:r>
+        <w:t>t-statistic: -0.586</w:t>
+      </w:r>
+    </w:p>
+    <w:p>
+      <w:r>
+        <w:t>p-value: 0.5578</w:t>
+      </w:r>
+    </w:p>
+    <w:p>
+      <w:r>
+        <w:t>State: Pennsylvania</w:t>
+      </w:r>
+    </w:p>
+    <w:p>
+      <w:r>
+        <w:t>Point estimate: -75.28</w:t>
+      </w:r>
+    </w:p>
+    <w:p>
+      <w:r>
+        <w:t>95% CI (-458.59, 308.03)</w:t>
+      </w:r>
+    </w:p>
+    <w:p>
+      <w:r>
+        <w:t>t-statistic: -0.385</w:t>
+      </w:r>
+    </w:p>
+    <w:p>
+      <w:r>
+        <w:t>p-value: 0.7004</w:t>
+      </w:r>
+    </w:p>
+    <w:p>
+      <w:r>
+        <w:t>State: South Carolina</w:t>
+      </w:r>
+    </w:p>
+    <w:p>
+      <w:r>
+        <w:t>Point estimate: -120.72</w:t>
+      </w:r>
+    </w:p>
+    <w:p>
+      <w:r>
+        <w:t>95% CI (-510.55, 269.12)</w:t>
+      </w:r>
+    </w:p>
+    <w:p>
+      <w:r>
+        <w:t>t-statistic: -0.607</w:t>
+      </w:r>
+    </w:p>
+    <w:p>
+      <w:r>
+        <w:t>p-value: 0.5440</w:t>
+      </w:r>
+    </w:p>
+    <w:p>
+      <w:r>
+        <w:t>State: Colorado</w:t>
+      </w:r>
+    </w:p>
+    <w:p>
+      <w:r>
+        <w:t>Point estimate: -83.93</w:t>
+      </w:r>
+    </w:p>
+    <w:p>
+      <w:r>
+        <w:t>95% CI (-1244.51, 1076.66)</w:t>
+      </w:r>
+    </w:p>
+    <w:p>
+      <w:r>
+        <w:t>t-statistic: -0.142</w:t>
+      </w:r>
+    </w:p>
+    <w:p>
+      <w:r>
+        <w:t>p-value: 0.8873</w:t>
+      </w:r>
+    </w:p>
+    <w:p>
+      <w:r>
+        <w:t>State: California</w:t>
+      </w:r>
+    </w:p>
+    <w:p>
+      <w:r>
+        <w:t>Point estimate: -370.56</w:t>
+      </w:r>
+    </w:p>
+    <w:p>
+      <w:r>
+        <w:t>95% CI (-1757.46, 1016.33)</w:t>
+      </w:r>
+    </w:p>
+    <w:p>
+      <w:r>
+        <w:t>t-statistic: -0.524</w:t>
+      </w:r>
+    </w:p>
+    <w:p>
+      <w:r>
+        <w:lastRenderedPageBreak/>
+        <w:t>p-value: 0.6006</w:t>
+      </w:r>
+    </w:p>
+    <w:p>
+      <w:r>
+        <w:t>State: Utah</w:t>
+      </w:r>
+    </w:p>
+    <w:p>
+      <w:r>
+        <w:t>Point estimate: -87.27</w:t>
+      </w:r>
+    </w:p>
+    <w:p>
+      <w:r>
+        <w:t>95% CI (-1833.66, 1659.13)</w:t>
+      </w:r>
+    </w:p>
+    <w:p>
+      <w:r>
+        <w:t>t-statistic: -0.098</w:t>
+      </w:r>
+    </w:p>
+    <w:p>
+      <w:r>
+        <w:t>p-value: 0.9220</w:t>
+      </w:r>
+    </w:p>
+    <w:p>
+      <w:r>
+        <w:t>State: New Jersey</w:t>
+      </w:r>
+    </w:p>
+    <w:p>
+      <w:r>
+        <w:t>Point estimate: -50.24</w:t>
+      </w:r>
+    </w:p>
+    <w:p>
+      <w:r>
+        <w:t>95% CI (-913.80, 813.33)</w:t>
+      </w:r>
+    </w:p>
+    <w:p>
+      <w:r>
+        <w:t>t-statistic: -0.114</w:t>
+      </w:r>
+    </w:p>
+    <w:p>
+      <w:r>
+        <w:t>p-value: 0.9092</w:t>
+      </w:r>
+    </w:p>
+    <w:p>
+      <w:r>
+        <w:t>State: New York</w:t>
+      </w:r>
+    </w:p>
+    <w:p>
+      <w:r>
+        <w:t>Point estimate: 282.99</w:t>
+      </w:r>
+    </w:p>
+    <w:p>
+      <w:r>
+        <w:t>95% CI (-879.18, 1445.16)</w:t>
+      </w:r>
+    </w:p>
+    <w:p>
+      <w:r>
+        <w:t>t-statistic: 0.477</w:t>
+      </w:r>
+    </w:p>
+    <w:p>
+      <w:r>
+        <w:t>p-value: 0.6333</w:t>
+      </w:r>
+    </w:p>
+    <w:p>
+      <w:r>
+        <w:t>State: Rhode Island</w:t>
+      </w:r>
+    </w:p>
+    <w:p>
+      <w:r>
+        <w:t>Point estimate: 126.24</w:t>
+      </w:r>
+    </w:p>
+    <w:p>
+      <w:r>
+        <w:t>95% CI (-1200.42, 1452.89)</w:t>
+      </w:r>
+    </w:p>
+    <w:p>
+      <w:r>
+        <w:t>t-statistic: 0.186</w:t>
+      </w:r>
+    </w:p>
+    <w:p>
+      <w:r>
+        <w:t>p-value: 0.8521</w:t>
+      </w:r>
+    </w:p>
+    <w:p>
+      <w:r>
+        <w:t>State: Connecticut</w:t>
+      </w:r>
+    </w:p>
+    <w:p>
+      <w:r>
+        <w:t>Point estimate: 286.51</w:t>
+      </w:r>
+    </w:p>
+    <w:p>
+      <w:r>
+        <w:t>95% CI (-908.70, 1481.72)</w:t>
+      </w:r>
+    </w:p>
+    <w:p>
+      <w:r>
+        <w:t>t-statistic: 0.470</w:t>
+      </w:r>
+    </w:p>
+    <w:p>
+      <w:r>
+        <w:t>p-value: 0.6386</w:t>
+      </w:r>
+    </w:p>
+    <w:p>
+      <w:r>
+        <w:t>State: Louisiana</w:t>
+      </w:r>
+    </w:p>
+    <w:p>
+      <w:r>
+        <w:t>Point estimate: 105.92</w:t>
+      </w:r>
+    </w:p>
+    <w:p>
+      <w:r>
+        <w:t>95% CI (-866.52, 1078.35)</w:t>
+      </w:r>
+    </w:p>
+    <w:p>
+      <w:r>
+        <w:t>t-statistic: 0.213</w:t>
+      </w:r>
+    </w:p>
+    <w:p>
+      <w:r>
+        <w:t>p-value: 0.8310</w:t>
+      </w:r>
+    </w:p>
+    <w:p>
+      <w:r>
+        <w:t>State: North Carolina</w:t>
+      </w:r>
+    </w:p>
+    <w:p>
+      <w:r>
+        <w:t>Point estimate: -25.22</w:t>
+      </w:r>
+    </w:p>
+    <w:p>
+      <w:r>
+        <w:t>95% CI (-1007.50, 957.06)</w:t>
+      </w:r>
+    </w:p>
+    <w:p>
+      <w:r>
+        <w:t>t-statistic: -0.050</w:t>
+      </w:r>
+    </w:p>
+    <w:p>
+      <w:r>
+        <w:t>p-value: 0.9599</w:t>
+      </w:r>
+    </w:p>
+    <w:p>
+      <w:r>
+        <w:t>State: North Dakota</w:t>
+      </w:r>
+    </w:p>
+    <w:p>
+      <w:r>
+        <w:t>Point estimate: -1082.56</w:t>
+      </w:r>
+    </w:p>
+    <w:p>
+      <w:r>
+        <w:t>95% CI (-2352.26, 187.14)</w:t>
+      </w:r>
+    </w:p>
+    <w:p>
+      <w:r>
+        <w:t>t-statistic: -1.671</w:t>
+      </w:r>
+    </w:p>
+    <w:p>
+      <w:r>
+        <w:t>p-value: 0.0951</w:t>
+      </w:r>
+      <w:r>
+        <w:t>*</w:t>
+      </w:r>
+    </w:p>
+    <w:p>
+      <w:r>
+        <w:t>State: Delaware</w:t>
+      </w:r>
+    </w:p>
+    <w:p>
+      <w:r>
+        <w:t>Point estimate: -426.92</w:t>
+      </w:r>
+    </w:p>
+    <w:p>
+      <w:r>
+        <w:t>95% CI (-834.45, -19.38)</w:t>
+      </w:r>
+    </w:p>
+    <w:p>
+      <w:r>
+        <w:lastRenderedPageBreak/>
+        <w:t>t-statistic: -2.053</w:t>
+      </w:r>
+    </w:p>
+    <w:p>
+      <w:r>
+        <w:t>p-value: 0.0404</w:t>
+      </w:r>
+      <w:r>
+        <w:t>**</w:t>
+      </w:r>
+    </w:p>
+    <w:p>
+      <w:r>
+        <w:t>State: Kentucky</w:t>
+      </w:r>
+    </w:p>
+    <w:p>
+      <w:r>
+        <w:t>Point estimate: 195.07</w:t>
+      </w:r>
+    </w:p>
+    <w:p>
+      <w:r>
+        <w:t>95% CI (-381.85, 771.99)</w:t>
+      </w:r>
+    </w:p>
+    <w:p>
+      <w:r>
+        <w:t>t-statistic: 0.663</w:t>
+      </w:r>
+    </w:p>
+    <w:p>
+      <w:r>
+        <w:t>p-value: 0.5077</w:t>
+      </w:r>
+    </w:p>
+    <w:p>
+      <w:r>
+        <w:t>State: Maryland</w:t>
+      </w:r>
+    </w:p>
+    <w:p>
+      <w:r>
+        <w:t>Point estimate: -84.06</w:t>
+      </w:r>
+    </w:p>
+    <w:p>
+      <w:r>
+        <w:t>95% CI (-733.75, 565.63)</w:t>
+      </w:r>
+    </w:p>
+    <w:p>
+      <w:r>
+        <w:t>t-statistic: -0.254</w:t>
+      </w:r>
+    </w:p>
+    <w:p>
+      <w:r>
+        <w:t>p-value: 0.7999</w:t>
+      </w:r>
+    </w:p>
+    <w:p>
+      <w:r>
+        <w:t>State: Missouri</w:t>
+      </w:r>
+    </w:p>
+    <w:p>
+      <w:r>
+        <w:t>Point estimate: 124.15</w:t>
+      </w:r>
+    </w:p>
+    <w:p>
+      <w:r>
+        <w:t>95% CI (-196.67, 444.96)</w:t>
+      </w:r>
+    </w:p>
+    <w:p>
+      <w:r>
+        <w:t>t-statistic: 0.758</w:t>
+      </w:r>
+    </w:p>
+    <w:p>
+      <w:r>
+        <w:t>p-value: 0.4485</w:t>
+      </w:r>
+    </w:p>
+    <w:p>
+      <w:r>
+        <w:t>State: Alabama</w:t>
+      </w:r>
+    </w:p>
+    <w:p>
+      <w:r>
+        <w:t>Point estimate: 175.83</w:t>
+      </w:r>
+    </w:p>
+    <w:p>
+      <w:r>
+        <w:t>95% CI (-225.79, 577.45)</w:t>
+      </w:r>
+    </w:p>
+    <w:p>
+      <w:r>
+        <w:t>t-statistic: 0.858</w:t>
+      </w:r>
+    </w:p>
+    <w:p>
+      <w:r>
+        <w:t>p-value: 0.3912</w:t>
+      </w:r>
+    </w:p>
+    <w:p>
+      <w:r>
+        <w:t>State: Arkansas</w:t>
+      </w:r>
+    </w:p>
+    <w:p>
+      <w:r>
+        <w:t>Point estimate: -108.12</w:t>
+      </w:r>
+    </w:p>
+    <w:p>
+      <w:r>
+        <w:t>95% CI (-539.47, 323.23)</w:t>
+      </w:r>
+    </w:p>
+    <w:p>
+      <w:r>
+        <w:t>t-statistic: -0.491</w:t>
+      </w:r>
+    </w:p>
+    <w:p>
+      <w:r>
+        <w:t>p-value: 0.6234</w:t>
       </w:r>
     </w:p>
     <w:sectPr>

</xml_diff>